<commit_message>
update to first draft
</commit_message>
<xml_diff>
--- a/第十一届现代工业培训国际学术会议投稿/PM-ET方法-基于产品项目的高等院校工程培训/PM-ET Method A Product-Based Engineering Training Program in Universities.docx
+++ b/第十一届现代工业培训国际学术会议投稿/PM-ET方法-基于产品项目的高等院校工程培训/PM-ET Method A Product-Based Engineering Training Program in Universities.docx
@@ -41,14 +41,7 @@
         <w:rPr>
           <w:rFonts w:ascii="Times New Roman" w:hAnsi="Times New Roman"/>
         </w:rPr>
-        <w:t xml:space="preserve">Jing </w:t>
-      </w:r>
-      <w:proofErr w:type="spellStart"/>
-      <w:r>
-        <w:rPr>
-          <w:rFonts w:ascii="Times New Roman" w:hAnsi="Times New Roman"/>
-        </w:rPr>
-        <w:t>ZUO</w:t>
+        <w:t>Jing ZUO</w:t>
       </w:r>
       <w:r>
         <w:rPr>
@@ -57,7 +50,6 @@
         </w:rPr>
         <w:t>a</w:t>
       </w:r>
-      <w:proofErr w:type="spellEnd"/>
       <w:r>
         <w:rPr>
           <w:rFonts w:ascii="Times New Roman" w:hAnsi="Times New Roman"/>
@@ -83,7 +75,6 @@
         </w:rPr>
         <w:t xml:space="preserve"> </w:t>
       </w:r>
-      <w:proofErr w:type="spellStart"/>
       <w:r>
         <w:rPr>
           <w:rFonts w:ascii="Times New Roman" w:hAnsi="Times New Roman"/>
@@ -97,7 +88,6 @@
         </w:rPr>
         <w:t>b</w:t>
       </w:r>
-      <w:proofErr w:type="spellEnd"/>
       <w:r>
         <w:rPr>
           <w:rFonts w:ascii="Times New Roman" w:hAnsi="Times New Roman"/>
@@ -136,7 +126,6 @@
         </w:rPr>
         <w:t xml:space="preserve"> </w:t>
       </w:r>
-      <w:proofErr w:type="spellStart"/>
       <w:r>
         <w:rPr>
           <w:rFonts w:ascii="Times New Roman" w:hAnsi="Times New Roman"/>
@@ -150,7 +139,6 @@
         </w:rPr>
         <w:t>c</w:t>
       </w:r>
-      <w:proofErr w:type="spellEnd"/>
       <w:r>
         <w:rPr>
           <w:rFonts w:ascii="Times New Roman" w:hAnsi="Times New Roman"/>
@@ -168,14 +156,7 @@
         <w:rPr>
           <w:rFonts w:ascii="Times New Roman" w:hAnsi="Times New Roman"/>
         </w:rPr>
-        <w:t xml:space="preserve">Xiu-Hai </w:t>
-      </w:r>
-      <w:proofErr w:type="spellStart"/>
-      <w:r>
-        <w:rPr>
-          <w:rFonts w:ascii="Times New Roman" w:hAnsi="Times New Roman"/>
-        </w:rPr>
-        <w:t>ZHANG</w:t>
+        <w:t>Xiu-Hai ZHANG</w:t>
       </w:r>
       <w:r>
         <w:rPr>
@@ -184,7 +165,6 @@
         </w:rPr>
         <w:t>d</w:t>
       </w:r>
-      <w:proofErr w:type="spellEnd"/>
     </w:p>
     <w:p>
       <w:pPr>
@@ -228,7 +208,6 @@
           <w:lang w:eastAsia="zh-CN"/>
         </w:rPr>
       </w:pPr>
-      <w:proofErr w:type="gramStart"/>
       <w:r>
         <w:rPr>
           <w:rFonts w:ascii="Times New Roman" w:hAnsi="Times New Roman"/>
@@ -242,7 +221,6 @@
         </w:rPr>
         <w:t>zj.joe@tsinghua.edu.cn</w:t>
       </w:r>
-      <w:proofErr w:type="gramEnd"/>
       <w:r>
         <w:rPr>
           <w:rFonts w:ascii="Times New Roman" w:hAnsi="Times New Roman"/>
@@ -335,21 +313,7 @@
         <w:rPr>
           <w:rFonts w:ascii="Times New Roman" w:hAnsi="Times New Roman"/>
         </w:rPr>
-        <w:t xml:space="preserve"> we will discuss about </w:t>
-      </w:r>
-      <w:proofErr w:type="gramStart"/>
-      <w:r>
-        <w:rPr>
-          <w:rFonts w:ascii="Times New Roman" w:hAnsi="Times New Roman"/>
-        </w:rPr>
-        <w:t>a</w:t>
-      </w:r>
-      <w:proofErr w:type="gramEnd"/>
-      <w:r>
-        <w:rPr>
-          <w:rFonts w:ascii="Times New Roman" w:hAnsi="Times New Roman"/>
-        </w:rPr>
-        <w:t xml:space="preserve"> engineering training program</w:t>
+        <w:t xml:space="preserve"> we will discuss about a engineering training program</w:t>
       </w:r>
       <w:r>
         <w:rPr>
@@ -669,7 +633,21 @@
           <w:rFonts w:ascii="Times New Roman" w:hAnsi="Times New Roman"/>
           <w:lang w:val="en-GB" w:eastAsia="en-GB"/>
         </w:rPr>
-        <w:t xml:space="preserve"> skills. Instead, a broader view for system-level engineering challenges and a strong ability to work in teams are becoming key indicators for new employees.</w:t>
+        <w:t xml:space="preserve"> skills. Instead, a broader view for system-level engineering challenges and a strong ability to work in teams are becoming key indicators for new employees</w:t>
+      </w:r>
+      <w:r>
+        <w:rPr>
+          <w:rFonts w:ascii="Times New Roman" w:hAnsi="Times New Roman"/>
+          <w:lang w:eastAsia="en-GB"/>
+        </w:rPr>
+        <w:t xml:space="preserve"> [1]</w:t>
+      </w:r>
+      <w:r>
+        <w:rPr>
+          <w:rFonts w:ascii="Times New Roman" w:hAnsi="Times New Roman"/>
+          <w:lang w:val="en-GB" w:eastAsia="en-GB"/>
+        </w:rPr>
+        <w:t>.</w:t>
       </w:r>
     </w:p>
     <w:p>
@@ -858,7 +836,21 @@
           <w:rFonts w:ascii="Times New Roman" w:hAnsi="Times New Roman"/>
           <w:lang w:eastAsia="zh-CN"/>
         </w:rPr>
-        <w:t xml:space="preserve"> little connection between different processes. </w:t>
+        <w:t xml:space="preserve"> little connection between different processes</w:t>
+      </w:r>
+      <w:r>
+        <w:rPr>
+          <w:rFonts w:ascii="Times New Roman" w:hAnsi="Times New Roman"/>
+          <w:lang w:eastAsia="zh-CN"/>
+        </w:rPr>
+        <w:t xml:space="preserve"> [2]</w:t>
+      </w:r>
+      <w:r>
+        <w:rPr>
+          <w:rFonts w:ascii="Times New Roman" w:hAnsi="Times New Roman"/>
+          <w:lang w:eastAsia="zh-CN"/>
+        </w:rPr>
+        <w:t xml:space="preserve">. </w:t>
       </w:r>
       <w:r>
         <w:rPr>
@@ -953,7 +945,19 @@
         <w:rPr>
           <w:rFonts w:ascii="Times New Roman" w:hAnsi="Times New Roman"/>
         </w:rPr>
-        <w:t>the potential principles.</w:t>
+        <w:t>the potential principles</w:t>
+      </w:r>
+      <w:r>
+        <w:rPr>
+          <w:rFonts w:ascii="Times New Roman" w:hAnsi="Times New Roman"/>
+        </w:rPr>
+        <w:t xml:space="preserve"> [3]</w:t>
+      </w:r>
+      <w:r>
+        <w:rPr>
+          <w:rFonts w:ascii="Times New Roman" w:hAnsi="Times New Roman"/>
+        </w:rPr>
+        <w:t>.</w:t>
       </w:r>
       <w:r>
         <w:rPr>
@@ -971,7 +975,19 @@
         <w:rPr>
           <w:rFonts w:ascii="Times New Roman" w:hAnsi="Times New Roman"/>
         </w:rPr>
-        <w:t xml:space="preserve"> group the students into teams, generic skills such as team working, communication, critical thinking, etc., are usually not adequately trained.</w:t>
+        <w:t xml:space="preserve"> group the students into teams, generic skills such as team working, communication, critical thinking, etc., are usually not adequately trained</w:t>
+      </w:r>
+      <w:r>
+        <w:rPr>
+          <w:rFonts w:ascii="Times New Roman" w:hAnsi="Times New Roman"/>
+        </w:rPr>
+        <w:t xml:space="preserve"> [4]</w:t>
+      </w:r>
+      <w:r>
+        <w:rPr>
+          <w:rFonts w:ascii="Times New Roman" w:hAnsi="Times New Roman"/>
+        </w:rPr>
+        <w:t>.</w:t>
       </w:r>
     </w:p>
     <w:p>
@@ -3073,23 +3089,7 @@
           <w:rFonts w:ascii="Times New Roman" w:hAnsi="Times New Roman"/>
           <w:lang w:val="en-GB" w:eastAsia="en-GB"/>
         </w:rPr>
-        <w:t xml:space="preserve">The two-day training program is </w:t>
-      </w:r>
-      <w:proofErr w:type="gramStart"/>
-      <w:r>
-        <w:rPr>
-          <w:rFonts w:ascii="Times New Roman" w:hAnsi="Times New Roman"/>
-          <w:lang w:val="en-GB" w:eastAsia="en-GB"/>
-        </w:rPr>
-        <w:t>consist</w:t>
-      </w:r>
-      <w:proofErr w:type="gramEnd"/>
-      <w:r>
-        <w:rPr>
-          <w:rFonts w:ascii="Times New Roman" w:hAnsi="Times New Roman"/>
-          <w:lang w:val="en-GB" w:eastAsia="en-GB"/>
-        </w:rPr>
-        <w:t xml:space="preserve"> of introduction lectures to each manufacturing unit, practice sessions, </w:t>
+        <w:t xml:space="preserve">The two-day training program is consist of introduction lectures to each manufacturing unit, practice sessions, </w:t>
       </w:r>
       <w:r>
         <w:rPr>
@@ -3199,7 +3199,19 @@
         <w:rPr>
           <w:rFonts w:ascii="Times New Roman" w:hAnsi="Times New Roman"/>
         </w:rPr>
-        <w:t>The engineers in each unit are responsible for evaluating the student performance.</w:t>
+        <w:t>The engineers in each unit are responsible for evaluating the student performance</w:t>
+      </w:r>
+      <w:r>
+        <w:rPr>
+          <w:rFonts w:ascii="Times New Roman" w:hAnsi="Times New Roman"/>
+        </w:rPr>
+        <w:t xml:space="preserve"> [5]</w:t>
+      </w:r>
+      <w:r>
+        <w:rPr>
+          <w:rFonts w:ascii="Times New Roman" w:hAnsi="Times New Roman"/>
+        </w:rPr>
+        <w:t>.</w:t>
       </w:r>
     </w:p>
     <w:p>
@@ -3503,31 +3515,7 @@
           <w:rFonts w:ascii="Times New Roman" w:hAnsi="Times New Roman"/>
           <w:lang w:val="en-GB" w:eastAsia="en-GB"/>
         </w:rPr>
-        <w:t xml:space="preserve">During the second day of </w:t>
-      </w:r>
-      <w:proofErr w:type="spellStart"/>
-      <w:r>
-        <w:rPr>
-          <w:rFonts w:ascii="Times New Roman" w:hAnsi="Times New Roman"/>
-          <w:lang w:val="en-GB" w:eastAsia="en-GB"/>
-        </w:rPr>
-        <w:t>teamworking</w:t>
-      </w:r>
-      <w:proofErr w:type="spellEnd"/>
-      <w:r>
-        <w:rPr>
-          <w:rFonts w:ascii="Times New Roman" w:hAnsi="Times New Roman"/>
-          <w:lang w:val="en-GB" w:eastAsia="en-GB"/>
-        </w:rPr>
-        <w:t xml:space="preserve">, the observed result indicates that </w:t>
-      </w:r>
-      <w:proofErr w:type="gramStart"/>
-      <w:r>
-        <w:rPr>
-          <w:rFonts w:ascii="Times New Roman" w:hAnsi="Times New Roman"/>
-          <w:lang w:val="en-GB" w:eastAsia="en-GB"/>
-        </w:rPr>
-        <w:t>every studen</w:t>
+        <w:t>During the second day of teamworking, the observed result indicates that every studen</w:t>
       </w:r>
       <w:r>
         <w:rPr>
@@ -3555,15 +3543,7 @@
           <w:rFonts w:ascii="Times New Roman" w:hAnsi="Times New Roman"/>
           <w:lang w:val="en-GB" w:eastAsia="en-GB"/>
         </w:rPr>
-        <w:t xml:space="preserve"> busy doing their</w:t>
-      </w:r>
-      <w:proofErr w:type="gramEnd"/>
-      <w:r>
-        <w:rPr>
-          <w:rFonts w:ascii="Times New Roman" w:hAnsi="Times New Roman"/>
-          <w:lang w:val="en-GB" w:eastAsia="en-GB"/>
-        </w:rPr>
-        <w:t xml:space="preserve"> own part of the job. Any </w:t>
+        <w:t xml:space="preserve"> busy doing their own part of the job. Any </w:t>
       </w:r>
       <w:r>
         <w:rPr>
@@ -3750,7 +3730,19 @@
         <w:rPr>
           <w:lang w:val="en-GB" w:eastAsia="en-GB"/>
         </w:rPr>
-        <w:t xml:space="preserve"> takes its effect.</w:t>
+        <w:t xml:space="preserve"> takes its effect</w:t>
+      </w:r>
+      <w:r>
+        <w:rPr>
+          <w:lang w:val="en-GB" w:eastAsia="en-GB"/>
+        </w:rPr>
+        <w:t xml:space="preserve"> [6]</w:t>
+      </w:r>
+      <w:r>
+        <w:rPr>
+          <w:lang w:val="en-GB" w:eastAsia="en-GB"/>
+        </w:rPr>
+        <w:t>.</w:t>
       </w:r>
       <w:r>
         <w:rPr>
@@ -3768,20 +3760,32 @@
         <w:rPr>
           <w:lang w:val="en-GB" w:eastAsia="en-GB"/>
         </w:rPr>
-        <w:t xml:space="preserve"> The problem solving skill may not be fully practiced if the course is not challenging enough.</w:t>
-      </w:r>
-      <w:r>
-        <w:rPr>
-          <w:lang w:val="en-GB" w:eastAsia="en-GB"/>
-        </w:rPr>
-        <w:t xml:space="preserve"> How to tailor a product specially </w:t>
+        <w:t xml:space="preserve"> The problem solving skill may not be fully practiced if the course is not challenging enough</w:t>
+      </w:r>
+      <w:r>
+        <w:rPr>
+          <w:lang w:val="en-GB" w:eastAsia="en-GB"/>
+        </w:rPr>
+        <w:t xml:space="preserve"> [7]</w:t>
+      </w:r>
+      <w:r>
+        <w:rPr>
+          <w:lang w:val="en-GB" w:eastAsia="en-GB"/>
+        </w:rPr>
+        <w:t>.</w:t>
+      </w:r>
+      <w:r>
+        <w:rPr>
+          <w:lang w:val="en-GB" w:eastAsia="en-GB"/>
+        </w:rPr>
+        <w:t xml:space="preserve"> How to tailor a product </w:t>
       </w:r>
       <w:r>
         <w:rPr>
           <w:lang w:val="en-GB" w:eastAsia="en-GB"/>
         </w:rPr>
         <w:lastRenderedPageBreak/>
-        <w:t xml:space="preserve">designed for this kind of two- or three-day training program, while </w:t>
+        <w:t xml:space="preserve">specially designed for this kind of two- or three-day training program, while </w:t>
       </w:r>
       <w:r>
         <w:rPr>
@@ -3792,7 +3796,13 @@
     </w:p>
     <w:p>
       <w:r>
-        <w:t>One potential challenge for the instructors of such product-based training program is how to keep each of the students on what he or she is expected to do. The fact that students have diverse interests and preferences should not be neglected. This means we need to utilize other social forces than norm to act as catalyst for students to get motivated. From this study, we discovered that students are well capable of finishing a product with acceptable quality even when they are still novices. The next step is to find out how to introduce the force of market to the training program so as to stimulate the students to go further and explore their boundaries. One possibility is to hold expositions or exhibitions of student works</w:t>
+        <w:t>One potential challenge for the instructors of such product-based training program is how to keep each of the students on what he or she is expected to do. The fact that students have diverse interests and preferences should not be neglected. This means we need to utilize other social forces than norm to act as catalyst for students to get motivated. From this study, we discovered that students are well capable of finishing a product with acceptable quality even when they are still novices. The next step is to find out how to introduce the force of market to the training program so as to stimulate the students to go further and explore their boundaries</w:t>
+      </w:r>
+      <w:r>
+        <w:t xml:space="preserve"> [8]</w:t>
+      </w:r>
+      <w:r>
+        <w:t>. One possibility is to hold expositions or exhibitions of student works</w:t>
       </w:r>
       <w:r>
         <w:t xml:space="preserve">. Alumni, faculties, peer students, visitors can purchase these products as souvenirs or </w:t>
@@ -3803,7 +3813,13 @@
     </w:p>
     <w:p>
       <w:r>
-        <w:t xml:space="preserve">Trans-disciplinary collaboration is also a good way to increase student involvement and promote the diversity of student works. The scope of the learning of a group of people will largely augmented when knowledge from multiple disciplines join together in one project. The next step is to discover how to guide the students to form trans-disciplinary teams and how to take the advantage of </w:t>
+        <w:t>Trans-disciplinary collaboration is also a good way to increase student involvement and promote the diversity of student works. The scope of the learning of a group of people will largely augmented when knowledge from multiple disciplines join together in one project</w:t>
+      </w:r>
+      <w:r>
+        <w:t xml:space="preserve"> [9]</w:t>
+      </w:r>
+      <w:r>
+        <w:t xml:space="preserve">. The next step is to discover how to guide the students to form trans-disciplinary teams and how to take the advantage of </w:t>
       </w:r>
       <w:r>
         <w:t>that.</w:t>
@@ -3817,7 +3833,13 @@
         <w:t>guide the students to decide priorities. What is left for us to make further exploration is how we can emphasize the individual performance in operating the machine by setting up proper evaluation authorit</w:t>
       </w:r>
       <w:r>
-        <w:t>ies for engineers in each unit.</w:t>
+        <w:t>ies for engineers in each unit</w:t>
+      </w:r>
+      <w:r>
+        <w:t xml:space="preserve"> [10]</w:t>
+      </w:r>
+      <w:r>
+        <w:t>.</w:t>
       </w:r>
       <w:r>
         <w:t xml:space="preserve"> A more comprehensive evaluation plan will also help students to form ethical assessment in the co-opetition environment during the training program.</w:t>
@@ -3840,7 +3862,13 @@
         <w:t xml:space="preserve">or the implementation of this program. The manufacturing execution system is working well in this educational context. Yet given the very limited </w:t>
       </w:r>
       <w:r>
-        <w:t>time the students can use to do hands-on work, they are usually upset to take effort in preparing the document, which is a necessary procedure in industries. Thus we need to further develop simpler systems for students as well as the instructors to use so that the management cost is lowered to a more acceptable level. There are potentials in networking the equipment, implementing automated process control systems, enhance the management proficiencies of faculties, etc.</w:t>
+        <w:t>time the students can use to do hands-on work, they are usually upset to take effort in preparing the document, which is a necessary procedure in industries. Thus we need to further develop simpler systems for students as well as the instructors to use so that the management cost is lowered to a more acceptable level. There are potentials in networking the equipment, implementing automated process control systems, enhance the management proficiencies of faculties, etc</w:t>
+      </w:r>
+      <w:r>
+        <w:t xml:space="preserve"> [11, 12, 13]</w:t>
+      </w:r>
+      <w:r>
+        <w:t>.</w:t>
       </w:r>
     </w:p>
     <w:p>
@@ -3871,7 +3899,27 @@
         <w:rPr>
           <w:rFonts w:ascii="Times New Roman" w:hAnsi="Times New Roman"/>
         </w:rPr>
-        <w:t xml:space="preserve"> Providing a context for them to define problems and solve them is how we should design next generation engineering training program. The scheme of training programs will keep evolving, as education is already an engineering problem itself.</w:t>
+        <w:t xml:space="preserve"> Providing a context for them to define problems and solve them is how we should design next generation engineering training program</w:t>
+      </w:r>
+      <w:r>
+        <w:rPr>
+          <w:rFonts w:ascii="Times New Roman" w:hAnsi="Times New Roman"/>
+        </w:rPr>
+        <w:t xml:space="preserve"> [14</w:t>
+      </w:r>
+      <w:bookmarkStart w:id="0" w:name="_GoBack"/>
+      <w:bookmarkEnd w:id="0"/>
+      <w:r>
+        <w:rPr>
+          <w:rFonts w:ascii="Times New Roman" w:hAnsi="Times New Roman"/>
+        </w:rPr>
+        <w:t>]</w:t>
+      </w:r>
+      <w:r>
+        <w:rPr>
+          <w:rFonts w:ascii="Times New Roman" w:hAnsi="Times New Roman"/>
+        </w:rPr>
+        <w:t>. The scheme of training programs will keep evolving, as education is already an engineering problem itself.</w:t>
       </w:r>
     </w:p>
     <w:p>
@@ -3897,63 +3945,15 @@
         <w:ind w:left="202" w:hangingChars="119" w:hanging="202"/>
         <w:rPr>
           <w:rFonts w:ascii="Times New Roman" w:hAnsi="Times New Roman"/>
-          <w:lang w:val="en-GB" w:eastAsia="en-GB"/>
-        </w:rPr>
-      </w:pPr>
-      <w:r>
-        <w:rPr>
-          <w:rFonts w:ascii="Times New Roman" w:hAnsi="Times New Roman"/>
-          <w:lang w:val="en-GB" w:eastAsia="en-GB"/>
-        </w:rPr>
-        <w:t xml:space="preserve">1. Brown B, Aaron M (2001) </w:t>
-      </w:r>
-      <w:proofErr w:type="gramStart"/>
-      <w:r>
-        <w:rPr>
-          <w:rFonts w:ascii="Times New Roman" w:hAnsi="Times New Roman"/>
-          <w:lang w:val="en-GB" w:eastAsia="en-GB"/>
-        </w:rPr>
-        <w:t>The</w:t>
-      </w:r>
-      <w:proofErr w:type="gramEnd"/>
-      <w:r>
-        <w:rPr>
-          <w:rFonts w:ascii="Times New Roman" w:hAnsi="Times New Roman"/>
-          <w:lang w:val="en-GB" w:eastAsia="en-GB"/>
-        </w:rPr>
-        <w:t xml:space="preserve"> politics of nature. In: Smith J (</w:t>
-      </w:r>
-      <w:proofErr w:type="spellStart"/>
-      <w:r>
-        <w:rPr>
-          <w:rFonts w:ascii="Times New Roman" w:hAnsi="Times New Roman"/>
-          <w:lang w:val="en-GB" w:eastAsia="en-GB"/>
-        </w:rPr>
-        <w:t>ed</w:t>
-      </w:r>
-      <w:proofErr w:type="spellEnd"/>
-      <w:r>
-        <w:rPr>
-          <w:rFonts w:ascii="Times New Roman" w:hAnsi="Times New Roman"/>
-          <w:lang w:val="en-GB" w:eastAsia="en-GB"/>
-        </w:rPr>
-        <w:t xml:space="preserve">) The rise of modern genomics, 3rd </w:t>
-      </w:r>
-      <w:proofErr w:type="spellStart"/>
-      <w:r>
-        <w:rPr>
-          <w:rFonts w:ascii="Times New Roman" w:hAnsi="Times New Roman"/>
-          <w:lang w:val="en-GB" w:eastAsia="en-GB"/>
-        </w:rPr>
-        <w:t>edn</w:t>
-      </w:r>
-      <w:proofErr w:type="spellEnd"/>
-      <w:r>
-        <w:rPr>
-          <w:rFonts w:ascii="Times New Roman" w:hAnsi="Times New Roman"/>
-          <w:lang w:val="en-GB" w:eastAsia="en-GB"/>
-        </w:rPr>
-        <w:t>. Wiley, New York</w:t>
+          <w:lang w:eastAsia="zh-CN"/>
+        </w:rPr>
+      </w:pPr>
+      <w:r>
+        <w:rPr>
+          <w:rFonts w:ascii="Times New Roman" w:hAnsi="Times New Roman"/>
+          <w:lang w:eastAsia="zh-CN"/>
+        </w:rPr>
+        <w:t>1. UNESCO (2010) Engineering: issues, challenges and opportunities for development. Paris, France. ISBN: 978-92-3-104156-3</w:t>
       </w:r>
     </w:p>
     <w:p>
@@ -3963,65 +3963,29 @@
         <w:ind w:left="202" w:hangingChars="119" w:hanging="202"/>
         <w:rPr>
           <w:rFonts w:ascii="Times New Roman" w:hAnsi="Times New Roman"/>
-          <w:lang w:val="en-GB" w:eastAsia="en-GB"/>
-        </w:rPr>
-      </w:pPr>
-      <w:proofErr w:type="gramStart"/>
-      <w:r>
-        <w:rPr>
-          <w:rFonts w:ascii="Times New Roman" w:hAnsi="Times New Roman"/>
-          <w:lang w:val="en-GB" w:eastAsia="en-GB"/>
-        </w:rPr>
-        <w:t xml:space="preserve">2. </w:t>
-      </w:r>
-      <w:proofErr w:type="spellStart"/>
-      <w:r>
-        <w:rPr>
-          <w:rFonts w:ascii="Times New Roman" w:hAnsi="Times New Roman"/>
-          <w:lang w:val="en-GB" w:eastAsia="en-GB"/>
-        </w:rPr>
-        <w:t>Dod</w:t>
-      </w:r>
-      <w:proofErr w:type="spellEnd"/>
-      <w:proofErr w:type="gramEnd"/>
-      <w:r>
-        <w:rPr>
-          <w:rFonts w:ascii="Times New Roman" w:hAnsi="Times New Roman"/>
-          <w:lang w:val="en-GB" w:eastAsia="en-GB"/>
-        </w:rPr>
-        <w:t xml:space="preserve"> J (1999) Effective Substances. In: The dictionary of substances and their effects. </w:t>
-      </w:r>
-      <w:proofErr w:type="gramStart"/>
-      <w:r>
-        <w:rPr>
-          <w:rFonts w:ascii="Times New Roman" w:hAnsi="Times New Roman"/>
-          <w:lang w:val="en-GB" w:eastAsia="en-GB"/>
-        </w:rPr>
-        <w:t>Royal Society of Chemistry.</w:t>
-      </w:r>
-      <w:proofErr w:type="gramEnd"/>
-      <w:r>
-        <w:rPr>
-          <w:rFonts w:ascii="Times New Roman" w:hAnsi="Times New Roman"/>
-          <w:lang w:val="en-GB" w:eastAsia="en-GB"/>
-        </w:rPr>
-        <w:t xml:space="preserve"> </w:t>
-      </w:r>
-      <w:proofErr w:type="gramStart"/>
-      <w:r>
-        <w:rPr>
-          <w:rFonts w:ascii="Times New Roman" w:hAnsi="Times New Roman"/>
-          <w:lang w:val="en-GB" w:eastAsia="en-GB"/>
-        </w:rPr>
-        <w:t>Available via DIALOG.</w:t>
-      </w:r>
-      <w:proofErr w:type="gramEnd"/>
-      <w:r>
-        <w:rPr>
-          <w:rFonts w:ascii="Times New Roman" w:hAnsi="Times New Roman"/>
-          <w:lang w:val="en-GB" w:eastAsia="en-GB"/>
-        </w:rPr>
-        <w:t xml:space="preserve"> http://www.rsc.org/dose/title of subordinate document. Cited 15 Jan 1999</w:t>
+          <w:lang w:eastAsia="zh-CN"/>
+        </w:rPr>
+      </w:pPr>
+      <w:r>
+        <w:rPr>
+          <w:rFonts w:ascii="Times New Roman" w:hAnsi="Times New Roman"/>
+          <w:lang w:eastAsia="zh-CN"/>
+        </w:rPr>
+        <w:t>2. Hui J Z, Liu H M, Zou Y K (2009) Exploration of construction of modern engineering training center and training mode. Experimental techn</w:t>
+      </w:r>
+      <w:r>
+        <w:rPr>
+          <w:rFonts w:ascii="Times New Roman" w:hAnsi="Times New Roman"/>
+          <w:lang w:eastAsia="zh-CN"/>
+        </w:rPr>
+        <w:t>ology and management, vol. 26, n</w:t>
+      </w:r>
+      <w:r>
+        <w:rPr>
+          <w:rFonts w:ascii="Times New Roman" w:hAnsi="Times New Roman"/>
+          <w:lang w:eastAsia="zh-CN"/>
+        </w:rPr>
+        <w:t>o. 3, pp. 115-118</w:t>
       </w:r>
     </w:p>
     <w:p>
@@ -4031,104 +3995,36 @@
         <w:ind w:left="202" w:hangingChars="119" w:hanging="202"/>
         <w:rPr>
           <w:rFonts w:ascii="Times New Roman" w:hAnsi="Times New Roman"/>
-          <w:lang w:val="en-GB" w:eastAsia="en-GB"/>
-        </w:rPr>
-      </w:pPr>
-      <w:r>
-        <w:rPr>
-          <w:rFonts w:ascii="Times New Roman" w:hAnsi="Times New Roman"/>
-          <w:lang w:val="en-GB" w:eastAsia="en-GB"/>
-        </w:rPr>
-        <w:t>3.</w:t>
-      </w:r>
-      <w:r>
-        <w:rPr>
-          <w:rFonts w:ascii="Times New Roman" w:hAnsi="Times New Roman"/>
-          <w:sz w:val="4"/>
-          <w:szCs w:val="4"/>
-          <w:lang w:val="en-GB" w:eastAsia="zh-CN"/>
-        </w:rPr>
-        <w:t xml:space="preserve"> </w:t>
-      </w:r>
-      <w:proofErr w:type="spellStart"/>
-      <w:r>
-        <w:rPr>
-          <w:rFonts w:ascii="Times New Roman" w:hAnsi="Times New Roman"/>
-          <w:lang w:val="en-GB" w:eastAsia="en-GB"/>
-        </w:rPr>
-        <w:t>Slifka</w:t>
-      </w:r>
-      <w:proofErr w:type="spellEnd"/>
-      <w:r>
-        <w:rPr>
-          <w:rFonts w:ascii="Times New Roman" w:hAnsi="Times New Roman"/>
-          <w:lang w:val="en-GB" w:eastAsia="en-GB"/>
-        </w:rPr>
-        <w:t xml:space="preserve"> MK, </w:t>
-      </w:r>
-      <w:proofErr w:type="spellStart"/>
-      <w:r>
-        <w:rPr>
-          <w:rFonts w:ascii="Times New Roman" w:hAnsi="Times New Roman"/>
-          <w:lang w:val="en-GB" w:eastAsia="en-GB"/>
-        </w:rPr>
-        <w:t>Whitton</w:t>
-      </w:r>
-      <w:proofErr w:type="spellEnd"/>
-      <w:r>
-        <w:rPr>
-          <w:rFonts w:ascii="Times New Roman" w:hAnsi="Times New Roman"/>
-          <w:lang w:val="en-GB" w:eastAsia="en-GB"/>
-        </w:rPr>
-        <w:t xml:space="preserve"> JL (2000) Clinical implications of </w:t>
-      </w:r>
-      <w:proofErr w:type="spellStart"/>
-      <w:r>
-        <w:rPr>
-          <w:rFonts w:ascii="Times New Roman" w:hAnsi="Times New Roman"/>
-          <w:lang w:val="en-GB" w:eastAsia="en-GB"/>
-        </w:rPr>
-        <w:t>dysregulated</w:t>
-      </w:r>
-      <w:proofErr w:type="spellEnd"/>
-      <w:r>
-        <w:rPr>
-          <w:rFonts w:ascii="Times New Roman" w:hAnsi="Times New Roman"/>
-          <w:lang w:val="en-GB" w:eastAsia="en-GB"/>
-        </w:rPr>
-        <w:t xml:space="preserve"> cytokine production. J </w:t>
-      </w:r>
-      <w:proofErr w:type="spellStart"/>
-      <w:r>
-        <w:rPr>
-          <w:rFonts w:ascii="Times New Roman" w:hAnsi="Times New Roman"/>
-          <w:lang w:val="en-GB" w:eastAsia="en-GB"/>
-        </w:rPr>
-        <w:t>Mol</w:t>
-      </w:r>
-      <w:proofErr w:type="spellEnd"/>
-      <w:r>
-        <w:rPr>
-          <w:rFonts w:ascii="Times New Roman" w:hAnsi="Times New Roman"/>
-          <w:lang w:val="en-GB" w:eastAsia="en-GB"/>
-        </w:rPr>
-        <w:t xml:space="preserve"> Med, </w:t>
-      </w:r>
-      <w:proofErr w:type="spellStart"/>
-      <w:r>
-        <w:rPr>
-          <w:rFonts w:ascii="Times New Roman" w:hAnsi="Times New Roman"/>
-          <w:lang w:val="en-GB" w:eastAsia="en-GB"/>
-        </w:rPr>
-        <w:t>doi</w:t>
-      </w:r>
-      <w:proofErr w:type="spellEnd"/>
-      <w:r>
-        <w:rPr>
-          <w:rFonts w:ascii="Times New Roman" w:hAnsi="Times New Roman"/>
-          <w:lang w:val="en-GB" w:eastAsia="en-GB"/>
-        </w:rPr>
-        <w:t>: 10.1007/s001090000086</w:t>
+          <w:lang w:eastAsia="zh-CN"/>
+        </w:rPr>
+      </w:pPr>
+      <w:r>
+        <w:rPr>
+          <w:rFonts w:ascii="Times New Roman" w:hAnsi="Times New Roman"/>
+          <w:lang w:eastAsia="zh-CN"/>
+        </w:rPr>
+        <w:t xml:space="preserve">3. Ayşe B C (2002) </w:t>
+      </w:r>
+      <w:r>
+        <w:rPr>
+          <w:rFonts w:ascii="Times New Roman" w:hAnsi="Times New Roman"/>
+          <w:lang w:eastAsia="zh-CN"/>
+        </w:rPr>
+        <w:t>Gateway to the real world, industrial training: dilemmas and problems</w:t>
+      </w:r>
+      <w:r>
+        <w:rPr>
+          <w:rFonts w:ascii="Times New Roman" w:hAnsi="Times New Roman"/>
+          <w:lang w:eastAsia="zh-CN"/>
+        </w:rPr>
+        <w:t>. Tourism Management, vol. 23, pp. 93-</w:t>
+      </w:r>
+      <w:r>
+        <w:rPr>
+          <w:rFonts w:ascii="Times New Roman" w:hAnsi="Times New Roman"/>
+          <w:lang w:eastAsia="zh-CN"/>
+        </w:rPr>
+        <w:t>96</w:t>
       </w:r>
     </w:p>
     <w:p>
@@ -4138,47 +4034,61 @@
         <w:ind w:left="202" w:hangingChars="119" w:hanging="202"/>
         <w:rPr>
           <w:rFonts w:ascii="Times New Roman" w:hAnsi="Times New Roman"/>
-          <w:lang w:val="en-GB" w:eastAsia="en-GB"/>
-        </w:rPr>
-      </w:pPr>
-      <w:r>
-        <w:rPr>
-          <w:rFonts w:ascii="Times New Roman" w:hAnsi="Times New Roman"/>
-          <w:lang w:val="en-GB" w:eastAsia="en-GB"/>
-        </w:rPr>
-        <w:t xml:space="preserve">4. Smith J, Jones M </w:t>
-      </w:r>
-      <w:proofErr w:type="spellStart"/>
-      <w:r>
-        <w:rPr>
-          <w:rFonts w:ascii="Times New Roman" w:hAnsi="Times New Roman"/>
-          <w:lang w:val="en-GB" w:eastAsia="en-GB"/>
-        </w:rPr>
-        <w:t>Jr</w:t>
-      </w:r>
-      <w:proofErr w:type="spellEnd"/>
-      <w:r>
-        <w:rPr>
-          <w:rFonts w:ascii="Times New Roman" w:hAnsi="Times New Roman"/>
-          <w:lang w:val="en-GB" w:eastAsia="en-GB"/>
-        </w:rPr>
-        <w:t xml:space="preserve">, Houghton L et al (1999) Future of health insurance. N </w:t>
-      </w:r>
-      <w:proofErr w:type="spellStart"/>
-      <w:r>
-        <w:rPr>
-          <w:rFonts w:ascii="Times New Roman" w:hAnsi="Times New Roman"/>
-          <w:lang w:val="en-GB" w:eastAsia="en-GB"/>
-        </w:rPr>
-        <w:t>Engl</w:t>
-      </w:r>
-      <w:proofErr w:type="spellEnd"/>
-      <w:r>
-        <w:rPr>
-          <w:rFonts w:ascii="Times New Roman" w:hAnsi="Times New Roman"/>
-          <w:lang w:val="en-GB" w:eastAsia="en-GB"/>
-        </w:rPr>
-        <w:t xml:space="preserve"> J Med 965:325–329</w:t>
+        </w:rPr>
+      </w:pPr>
+      <w:r>
+        <w:rPr>
+          <w:rFonts w:ascii="Times New Roman" w:hAnsi="Times New Roman"/>
+        </w:rPr>
+        <w:t xml:space="preserve">4. </w:t>
+      </w:r>
+      <w:r>
+        <w:rPr>
+          <w:rFonts w:ascii="Times New Roman" w:hAnsi="Times New Roman"/>
+        </w:rPr>
+        <w:t xml:space="preserve">Shazaitul </w:t>
+      </w:r>
+      <w:r>
+        <w:rPr>
+          <w:rFonts w:ascii="Times New Roman" w:hAnsi="Times New Roman"/>
+        </w:rPr>
+        <w:t>A</w:t>
+      </w:r>
+      <w:r>
+        <w:rPr>
+          <w:rFonts w:ascii="Times New Roman" w:hAnsi="Times New Roman"/>
+        </w:rPr>
+        <w:t xml:space="preserve"> R</w:t>
+      </w:r>
+      <w:r>
+        <w:rPr>
+          <w:rFonts w:ascii="Times New Roman" w:hAnsi="Times New Roman"/>
+        </w:rPr>
+        <w:t>,</w:t>
+      </w:r>
+      <w:r>
+        <w:rPr>
+          <w:rFonts w:ascii="Times New Roman" w:hAnsi="Times New Roman"/>
+        </w:rPr>
+        <w:t xml:space="preserve"> Maisarah </w:t>
+      </w:r>
+      <w:r>
+        <w:rPr>
+          <w:rFonts w:ascii="Times New Roman" w:hAnsi="Times New Roman"/>
+        </w:rPr>
+        <w:t>M S (2012) The effects of industrial training on students’ generic skills d</w:t>
+      </w:r>
+      <w:r>
+        <w:rPr>
+          <w:rFonts w:ascii="Times New Roman" w:hAnsi="Times New Roman"/>
+        </w:rPr>
+        <w:t>evelopment</w:t>
+      </w:r>
+      <w:r>
+        <w:rPr>
+          <w:rFonts w:ascii="Times New Roman" w:hAnsi="Times New Roman"/>
+        </w:rPr>
+        <w:t>. Procedia - social and behavioral sciences, vol. 56, pp. 357-368</w:t>
       </w:r>
     </w:p>
     <w:p>
@@ -4188,15 +4098,72 @@
         <w:ind w:left="202" w:hangingChars="119" w:hanging="202"/>
         <w:rPr>
           <w:rFonts w:ascii="Times New Roman" w:hAnsi="Times New Roman"/>
-          <w:lang w:val="en-GB" w:eastAsia="en-GB"/>
-        </w:rPr>
-      </w:pPr>
-      <w:r>
-        <w:rPr>
-          <w:rFonts w:ascii="Times New Roman" w:hAnsi="Times New Roman"/>
-          <w:lang w:val="en-GB" w:eastAsia="en-GB"/>
-        </w:rPr>
-        <w:t>5. South J, Blass B (2001) The future of modern genomics. Blackwell, London</w:t>
+          <w:lang w:eastAsia="zh-CN"/>
+        </w:rPr>
+      </w:pPr>
+      <w:r>
+        <w:rPr>
+          <w:rFonts w:ascii="Times New Roman" w:hAnsi="Times New Roman"/>
+        </w:rPr>
+        <w:t xml:space="preserve">5. </w:t>
+      </w:r>
+      <w:r>
+        <w:rPr>
+          <w:rFonts w:ascii="Times New Roman" w:hAnsi="Times New Roman"/>
+        </w:rPr>
+        <w:t>Gareth J, Jennifer G</w:t>
+      </w:r>
+      <w:r>
+        <w:rPr>
+          <w:rFonts w:ascii="Times New Roman" w:hAnsi="Times New Roman"/>
+          <w:lang w:eastAsia="zh-CN"/>
+        </w:rPr>
+        <w:t xml:space="preserve"> (2004) Essentials of contemporary m</w:t>
+      </w:r>
+      <w:r>
+        <w:rPr>
+          <w:rFonts w:ascii="Times New Roman" w:hAnsi="Times New Roman"/>
+          <w:lang w:eastAsia="zh-CN"/>
+        </w:rPr>
+        <w:t>anagement</w:t>
+      </w:r>
+      <w:r>
+        <w:rPr>
+          <w:rFonts w:ascii="Times New Roman" w:hAnsi="Times New Roman"/>
+          <w:lang w:eastAsia="zh-CN"/>
+        </w:rPr>
+        <w:t xml:space="preserve">, 1st </w:t>
+      </w:r>
+      <w:r>
+        <w:rPr>
+          <w:rFonts w:ascii="Times New Roman" w:hAnsi="Times New Roman"/>
+          <w:lang w:eastAsia="zh-CN"/>
+        </w:rPr>
+        <w:t>ed</w:t>
+      </w:r>
+      <w:r>
+        <w:rPr>
+          <w:rFonts w:ascii="Times New Roman" w:hAnsi="Times New Roman"/>
+          <w:lang w:eastAsia="zh-CN"/>
+        </w:rPr>
+        <w:t>itio</w:t>
+      </w:r>
+      <w:r>
+        <w:rPr>
+          <w:rFonts w:ascii="Times New Roman" w:hAnsi="Times New Roman"/>
+          <w:lang w:eastAsia="zh-CN"/>
+        </w:rPr>
+        <w:t>n. McGraw-Hill, ASIN:</w:t>
+      </w:r>
+      <w:r>
+        <w:t xml:space="preserve"> </w:t>
+      </w:r>
+      <w:r>
+        <w:rPr>
+          <w:rFonts w:ascii="Times New Roman" w:hAnsi="Times New Roman"/>
+          <w:lang w:eastAsia="zh-CN"/>
+        </w:rPr>
+        <w:t>B004W4VY3M</w:t>
       </w:r>
     </w:p>
     <w:p>
@@ -4206,8 +4173,37 @@
         <w:ind w:left="202" w:hangingChars="119" w:hanging="202"/>
         <w:rPr>
           <w:rFonts w:ascii="Times New Roman" w:hAnsi="Times New Roman"/>
-        </w:rPr>
-      </w:pPr>
+          <w:lang w:eastAsia="zh-CN"/>
+        </w:rPr>
+      </w:pPr>
+      <w:r>
+        <w:rPr>
+          <w:rFonts w:ascii="Times New Roman" w:hAnsi="Times New Roman"/>
+          <w:lang w:eastAsia="zh-CN"/>
+        </w:rPr>
+        <w:t xml:space="preserve">6. </w:t>
+      </w:r>
+      <w:r>
+        <w:rPr>
+          <w:rFonts w:ascii="Times New Roman" w:hAnsi="Times New Roman"/>
+          <w:lang w:eastAsia="zh-CN"/>
+        </w:rPr>
+        <w:t xml:space="preserve">Koo H Y, Wang D Y, Chou S Y, Yang F F, Lu D R (2013) Distributed learning workflow: an operating system integrated information technology and the real campus. Research in higher education </w:t>
+      </w:r>
+      <w:r>
+        <w:rPr>
+          <w:rFonts w:ascii="Times New Roman" w:hAnsi="Times New Roman"/>
+          <w:lang w:eastAsia="zh-CN"/>
+        </w:rPr>
+        <w:t>of engineering,</w:t>
+      </w:r>
+      <w:r>
+        <w:rPr>
+          <w:rFonts w:ascii="Times New Roman" w:hAnsi="Times New Roman"/>
+          <w:lang w:eastAsia="zh-CN"/>
+        </w:rPr>
+        <w:t xml:space="preserve"> vol. 2, pp. 72-81, 89</w:t>
+      </w:r>
     </w:p>
     <w:p>
       <w:pPr>
@@ -4224,14 +4220,7 @@
           <w:rFonts w:ascii="Times New Roman" w:hAnsi="Times New Roman"/>
           <w:lang w:eastAsia="zh-CN"/>
         </w:rPr>
-        <w:t xml:space="preserve">1. </w:t>
-      </w:r>
-      <w:r>
-        <w:rPr>
-          <w:rFonts w:ascii="Times New Roman" w:hAnsi="Times New Roman"/>
-          <w:lang w:eastAsia="zh-CN"/>
-        </w:rPr>
-        <w:t>UNESCO (2010) Engineering: issues, challenges and opportunities for development. Paris, France. ISBN: 978-92-3-104156-3</w:t>
+        <w:t>7. Ding H S, Zhou C Z, Yang Z B, Wang Y M, Wan X L (2005) Reform and innovation in engineering training practical education system. Experimental technology and management, vol. 22, no. 6, pp. 1-4</w:t>
       </w:r>
     </w:p>
     <w:p>
@@ -4241,33 +4230,15 @@
         <w:ind w:left="202" w:hangingChars="119" w:hanging="202"/>
         <w:rPr>
           <w:rFonts w:ascii="Times New Roman" w:hAnsi="Times New Roman"/>
-        </w:rPr>
-      </w:pPr>
-      <w:r>
-        <w:rPr>
-          <w:rFonts w:ascii="Times New Roman" w:hAnsi="Times New Roman" w:hint="eastAsia"/>
-        </w:rPr>
-        <w:t xml:space="preserve">2. </w:t>
-      </w:r>
-      <w:bookmarkStart w:id="0" w:name="_GoBack"/>
-      <w:bookmarkEnd w:id="0"/>
-      <w:r>
-        <w:rPr>
-          <w:rFonts w:ascii="Times New Roman" w:hAnsi="Times New Roman" w:hint="eastAsia"/>
-        </w:rPr>
-        <w:t>现代工程训练中心建设及训练模式的探索</w:t>
-      </w:r>
-      <w:r>
-        <w:rPr>
-          <w:rFonts w:ascii="Times New Roman" w:hAnsi="Times New Roman" w:hint="eastAsia"/>
-        </w:rPr>
-        <w:t>_</w:t>
-      </w:r>
-      <w:r>
-        <w:rPr>
-          <w:rFonts w:ascii="Times New Roman" w:hAnsi="Times New Roman" w:hint="eastAsia"/>
-        </w:rPr>
-        <w:t>惠记庄</w:t>
+          <w:lang w:eastAsia="zh-CN"/>
+        </w:rPr>
+      </w:pPr>
+      <w:r>
+        <w:rPr>
+          <w:rFonts w:ascii="Times New Roman" w:hAnsi="Times New Roman"/>
+          <w:lang w:eastAsia="zh-CN"/>
+        </w:rPr>
+        <w:t>8. Koo H Y, Zha J Z, Edward F C (2009) Four forces influencing the teaching service quality. Research in higher education of engineering, vol. 4, pp. 60-69</w:t>
       </w:r>
     </w:p>
     <w:p>
@@ -4283,55 +4254,16 @@
       <w:r>
         <w:rPr>
           <w:rFonts w:ascii="Times New Roman" w:hAnsi="Times New Roman"/>
-        </w:rPr>
-        <w:t>Gareth J, Jennifer G</w:t>
-      </w:r>
-      <w:r>
-        <w:rPr>
-          <w:rFonts w:ascii="Times New Roman" w:hAnsi="Times New Roman"/>
           <w:lang w:eastAsia="zh-CN"/>
         </w:rPr>
-        <w:t xml:space="preserve"> (2004) Essentials of contemporary m</w:t>
+        <w:t>9. Ma P J, Wang L, Hu D M (2009) Establishing a multi-disciplinary engineering training platform of modern manufacturing, electronics and control science. Research in higher education of engineering, vol. 5, pp.</w:t>
       </w:r>
       <w:r>
         <w:rPr>
           <w:rFonts w:ascii="Times New Roman" w:hAnsi="Times New Roman"/>
           <w:lang w:eastAsia="zh-CN"/>
         </w:rPr>
-        <w:t>anagement</w:t>
-      </w:r>
-      <w:r>
-        <w:rPr>
-          <w:rFonts w:ascii="Times New Roman" w:hAnsi="Times New Roman"/>
-          <w:lang w:eastAsia="zh-CN"/>
-        </w:rPr>
-        <w:t xml:space="preserve">, 1st </w:t>
-      </w:r>
-      <w:proofErr w:type="spellStart"/>
-      <w:r>
-        <w:rPr>
-          <w:rFonts w:ascii="Times New Roman" w:hAnsi="Times New Roman"/>
-          <w:lang w:eastAsia="zh-CN"/>
-        </w:rPr>
-        <w:t>edn</w:t>
-      </w:r>
-      <w:proofErr w:type="spellEnd"/>
-      <w:r>
-        <w:rPr>
-          <w:rFonts w:ascii="Times New Roman" w:hAnsi="Times New Roman"/>
-          <w:lang w:eastAsia="zh-CN"/>
-        </w:rPr>
-        <w:t>. McGraw-Hill, ASIN:</w:t>
-      </w:r>
-      <w:r>
-        <w:t xml:space="preserve"> </w:t>
-      </w:r>
-      <w:r>
-        <w:rPr>
-          <w:rFonts w:ascii="Times New Roman" w:hAnsi="Times New Roman"/>
-          <w:lang w:eastAsia="zh-CN"/>
-        </w:rPr>
-        <w:t>B004W4VY3M</w:t>
+        <w:t xml:space="preserve"> 127-129, 160</w:t>
       </w:r>
     </w:p>
     <w:p>
@@ -4341,9 +4273,102 @@
         <w:ind w:left="202" w:hangingChars="119" w:hanging="202"/>
         <w:rPr>
           <w:rFonts w:ascii="Times New Roman" w:hAnsi="Times New Roman"/>
-          <w:lang w:eastAsia="zh-CN"/>
-        </w:rPr>
-      </w:pPr>
+        </w:rPr>
+      </w:pPr>
+      <w:r>
+        <w:rPr>
+          <w:rFonts w:ascii="Times New Roman" w:hAnsi="Times New Roman"/>
+        </w:rPr>
+        <w:t xml:space="preserve">10. Maisarah M S, Hamidah A R, Azizah R (2012) </w:t>
+      </w:r>
+      <w:r>
+        <w:rPr>
+          <w:rFonts w:ascii="Times New Roman" w:hAnsi="Times New Roman"/>
+        </w:rPr>
+        <w:t>The impact of industrial training on eth</w:t>
+      </w:r>
+      <w:r>
+        <w:rPr>
+          <w:rFonts w:ascii="Times New Roman" w:hAnsi="Times New Roman"/>
+        </w:rPr>
+        <w:t>ical awareness and ethical judg</w:t>
+      </w:r>
+      <w:r>
+        <w:rPr>
+          <w:rFonts w:ascii="Times New Roman" w:hAnsi="Times New Roman"/>
+        </w:rPr>
+        <w:t>ment</w:t>
+      </w:r>
+      <w:r>
+        <w:rPr>
+          <w:rFonts w:ascii="Times New Roman" w:hAnsi="Times New Roman"/>
+        </w:rPr>
+        <w:t>. Procedia - social and behavioral sciences, vol. 69, pp. 1676-1683</w:t>
+      </w:r>
+    </w:p>
+    <w:p>
+      <w:pPr>
+        <w:pStyle w:val="references"/>
+        <w:snapToGrid w:val="0"/>
+        <w:ind w:left="202" w:hangingChars="119" w:hanging="202"/>
+        <w:rPr>
+          <w:rFonts w:ascii="Times New Roman" w:hAnsi="Times New Roman"/>
+        </w:rPr>
+      </w:pPr>
+      <w:r>
+        <w:rPr>
+          <w:rFonts w:ascii="Times New Roman" w:hAnsi="Times New Roman"/>
+        </w:rPr>
+        <w:t>11. Li X H, Cao Z K, Chen L, Jiang Z Y (2011) Consideration on construction and development of university engineering training center. Procedia Engineering, vol. 15, pp. 4194-4199</w:t>
+      </w:r>
+    </w:p>
+    <w:p>
+      <w:pPr>
+        <w:pStyle w:val="references"/>
+        <w:snapToGrid w:val="0"/>
+        <w:ind w:left="202" w:hangingChars="119" w:hanging="202"/>
+        <w:rPr>
+          <w:rFonts w:ascii="Times New Roman" w:hAnsi="Times New Roman"/>
+        </w:rPr>
+      </w:pPr>
+      <w:r>
+        <w:rPr>
+          <w:rFonts w:ascii="Times New Roman" w:hAnsi="Times New Roman"/>
+        </w:rPr>
+        <w:t>12. Nordin J, Afida A, Siti A O, Mohd Z O, Norhisham T K, Suhana J (2013) Undergraduate industrial training experience: a win-win situation for students, industry and faculty. Procedia - social and behavioral sciences, vol. 102, pp. 648-653</w:t>
+      </w:r>
+    </w:p>
+    <w:p>
+      <w:pPr>
+        <w:pStyle w:val="references"/>
+        <w:snapToGrid w:val="0"/>
+        <w:ind w:left="202" w:hangingChars="119" w:hanging="202"/>
+        <w:rPr>
+          <w:rFonts w:ascii="Times New Roman" w:hAnsi="Times New Roman"/>
+        </w:rPr>
+      </w:pPr>
+      <w:r>
+        <w:rPr>
+          <w:rFonts w:ascii="Times New Roman" w:hAnsi="Times New Roman"/>
+        </w:rPr>
+        <w:t>13. Ayob A, Osman S A, Omar M Z, Jamaluddin N, Kofli N T, Johar S (2013) Industrial training as gateway to engineering career: experience sharing. Procedia - social and behavioral sciences, vol. 102, pp. 48-54</w:t>
+      </w:r>
+    </w:p>
+    <w:p>
+      <w:pPr>
+        <w:pStyle w:val="references"/>
+        <w:snapToGrid w:val="0"/>
+        <w:ind w:left="202" w:hangingChars="119" w:hanging="202"/>
+        <w:rPr>
+          <w:rFonts w:ascii="Times New Roman" w:hAnsi="Times New Roman"/>
+        </w:rPr>
+      </w:pPr>
+      <w:r>
+        <w:rPr>
+          <w:rFonts w:ascii="Times New Roman" w:hAnsi="Times New Roman"/>
+        </w:rPr>
+        <w:t>14. An L Q, Xu W, Tao B, Fan C J (2009) Exploration on the research-oriented practice teaching mode of mechanical engineering training. Research and exploration in laboratory, vol. 28, no. 6, pp. 143-145</w:t>
+      </w:r>
     </w:p>
     <w:sectPr>
       <w:pgSz w:w="11906" w:h="16838"/>
@@ -7054,7 +7079,7 @@
 </file>
 
 <file path=customXml/itemProps1.xml><?xml version="1.0" encoding="utf-8"?>
-<ds:datastoreItem xmlns:ds="http://schemas.openxmlformats.org/officeDocument/2006/customXml" ds:itemID="{D18BE3D3-25A8-FC4C-B58B-978152F526A2}">
+<ds:datastoreItem xmlns:ds="http://schemas.openxmlformats.org/officeDocument/2006/customXml" ds:itemID="{62344CBA-D8B5-FB43-A72F-32BD20763822}">
   <ds:schemaRefs>
     <ds:schemaRef ds:uri="http://schemas.openxmlformats.org/officeDocument/2006/bibliography"/>
   </ds:schemaRefs>

</xml_diff>